<commit_message>
Cambios carpeta editora digital
</commit_message>
<xml_diff>
--- a/fuentes/contenidos/grado07/guion13/Editora digital Espe/CN_07_13_CO Las ciencias al servicio de la Medicina/Recursos/CN_07_13_CO_REC70 V/Texto recurso CN_07_13_CO_REC70.docx
+++ b/fuentes/contenidos/grado07/guion13/Editora digital Espe/CN_07_13_CO Las ciencias al servicio de la Medicina/Recursos/CN_07_13_CO_REC70 V/Texto recurso CN_07_13_CO_REC70.docx
@@ -53,15 +53,13 @@
           <w:color w:val="FF0000"/>
         </w:rPr>
       </w:pPr>
-      <w:proofErr w:type="gramStart"/>
       <w:r>
         <w:rPr>
           <w:b/>
           <w:color w:val="FF0000"/>
         </w:rPr>
-        <w:t>m101ap</w:t>
-      </w:r>
-      <w:proofErr w:type="gramEnd"/>
+        <w:t>m102ab</w:t>
+      </w:r>
       <w:r>
         <w:rPr>
           <w:b/>
@@ -84,284 +82,219 @@
         </w:rPr>
         <w:t xml:space="preserve"> </w:t>
       </w:r>
+    </w:p>
+    <w:p>
+      <w:pPr>
+        <w:rPr>
+          <w:b/>
+          <w:bCs/>
+        </w:rPr>
+      </w:pPr>
       <w:bookmarkStart w:id="0" w:name="_GoBack"/>
-      <w:bookmarkEnd w:id="0"/>
       <w:r>
         <w:rPr>
           <w:b/>
-          <w:color w:val="FF0000"/>
-          <w:highlight w:val="yellow"/>
-        </w:rPr>
-        <w:t>CAMBIAR A 102</w:t>
-      </w:r>
-    </w:p>
-    <w:p>
-      <w:pPr>
+          <w:bCs/>
+        </w:rPr>
+        <w:t>Los cromosomas y el síndrome de Down</w:t>
+      </w:r>
+    </w:p>
+    <w:p>
+      <w:pPr>
+        <w:spacing w:before="100" w:beforeAutospacing="1" w:after="100" w:afterAutospacing="1" w:line="240" w:lineRule="auto"/>
+        <w:jc w:val="both"/>
         <w:rPr>
           <w:b/>
         </w:rPr>
       </w:pPr>
-    </w:p>
-    <w:p>
       <w:r>
         <w:rPr>
           <w:b/>
         </w:rPr>
-        <w:t>Título:</w:t>
+        <w:t>Objetivo</w:t>
+      </w:r>
+    </w:p>
+    <w:p>
+      <w:pPr>
+        <w:spacing w:before="100" w:beforeAutospacing="1" w:after="100" w:afterAutospacing="1" w:line="240" w:lineRule="auto"/>
+        <w:jc w:val="both"/>
+        <w:rPr>
+          <w:bCs/>
+        </w:rPr>
+      </w:pPr>
+      <w:r>
+        <w:rPr>
+          <w:bCs/>
+        </w:rPr>
+        <w:t>Conocer</w:t>
+      </w:r>
+      <w:r>
+        <w:rPr>
+          <w:bCs/>
+        </w:rPr>
+        <w:t xml:space="preserve"> la relación que existe entre los cromosomas y el síndrome de Down</w:t>
+      </w:r>
+    </w:p>
+    <w:p>
+      <w:pPr>
+        <w:spacing w:before="100" w:beforeAutospacing="1" w:after="100" w:afterAutospacing="1" w:line="240" w:lineRule="auto"/>
+        <w:jc w:val="both"/>
+        <w:rPr>
+          <w:b/>
+          <w:bCs/>
+        </w:rPr>
+      </w:pPr>
+      <w:r>
+        <w:rPr>
+          <w:b/>
+          <w:bCs/>
+        </w:rPr>
+        <w:t xml:space="preserve">Información </w:t>
+      </w:r>
+      <w:r>
+        <w:rPr>
+          <w:b/>
+          <w:bCs/>
+        </w:rPr>
+        <w:t>previa</w:t>
+      </w:r>
+    </w:p>
+    <w:p>
+      <w:pPr>
+        <w:jc w:val="both"/>
+      </w:pPr>
+      <w:r>
+        <w:t>Antes de comenzar la actividad lee las siguientes definiciones:</w:t>
+      </w:r>
+    </w:p>
+    <w:p>
+      <w:pPr>
+        <w:pStyle w:val="Prrafodelista"/>
+        <w:numPr>
+          <w:ilvl w:val="0"/>
+          <w:numId w:val="11"/>
+        </w:numPr>
+        <w:jc w:val="both"/>
+      </w:pPr>
+      <w:r>
+        <w:t>C</w:t>
+      </w:r>
+      <w:r>
+        <w:t>ariotipo</w:t>
+      </w:r>
+      <w:r>
+        <w:t xml:space="preserve">: es el conjunto de características que permiten reconocer el conjunto de cromosomas propio de cualquier especie. En un cariotipo se muestra el número de cromosomas, el tamaño y la forma de estos. En nuestras células, los seres humanos tenemos 46 cromosomas agrupados en 23 pares (o parejas) los cuales, en un cariotipo, se enumeran del 1 al 23. </w:t>
+      </w:r>
+    </w:p>
+    <w:p>
+      <w:pPr>
+        <w:pStyle w:val="Prrafodelista"/>
+        <w:jc w:val="both"/>
+      </w:pPr>
+    </w:p>
+    <w:p>
+      <w:pPr>
+        <w:pStyle w:val="Prrafodelista"/>
+        <w:numPr>
+          <w:ilvl w:val="0"/>
+          <w:numId w:val="11"/>
+        </w:numPr>
+        <w:jc w:val="both"/>
+      </w:pPr>
+      <w:r>
+        <w:t>Síndrome de Down</w:t>
+      </w:r>
+      <w:r>
+        <w:t xml:space="preserve">: es un </w:t>
+      </w:r>
+      <w:r>
+        <w:rPr>
+          <w:b/>
+        </w:rPr>
+        <w:t>trastorno genético</w:t>
+      </w:r>
+      <w:r>
+        <w:t xml:space="preserve"> causado por una variación en el número de cromosomas, que caracteriza a los seres humanos que lo poseen, por </w:t>
+      </w:r>
+      <w:r>
+        <w:t>poseer ciertas</w:t>
+      </w:r>
+      <w:r>
+        <w:t xml:space="preserve"> características físicas </w:t>
+      </w:r>
+      <w:r>
+        <w:t xml:space="preserve">y cognitivas </w:t>
+      </w:r>
+      <w:r>
+        <w:t>particulares.</w:t>
+      </w:r>
+    </w:p>
+    <w:p>
+      <w:pPr>
+        <w:spacing w:before="100" w:beforeAutospacing="1" w:after="100" w:afterAutospacing="1" w:line="240" w:lineRule="auto"/>
+        <w:jc w:val="both"/>
+        <w:rPr>
+          <w:b/>
+          <w:bCs/>
+        </w:rPr>
+      </w:pPr>
+      <w:r>
+        <w:rPr>
+          <w:b/>
+          <w:bCs/>
+        </w:rPr>
+        <w:t>Instrucción</w:t>
+      </w:r>
+    </w:p>
+    <w:p>
+      <w:pPr>
+        <w:spacing w:before="100" w:beforeAutospacing="1" w:after="100" w:afterAutospacing="1" w:line="240" w:lineRule="auto"/>
+        <w:jc w:val="both"/>
+      </w:pPr>
+      <w:r>
+        <w:t>Responde</w:t>
+      </w:r>
+      <w:r>
+        <w:t xml:space="preserve"> a las siguientes </w:t>
+      </w:r>
+      <w:r>
+        <w:t xml:space="preserve">preguntas, </w:t>
+      </w:r>
+      <w:r>
+        <w:t>de acuerdo con</w:t>
       </w:r>
       <w:r>
         <w:t xml:space="preserve"> </w:t>
       </w:r>
       <w:r>
-        <w:t>Los cromosomas y el síndrome de Down</w:t>
+        <w:t>las indicaciones</w:t>
+      </w:r>
+      <w:r>
+        <w:t xml:space="preserve"> </w:t>
+      </w:r>
+      <w:r>
+        <w:t>e imágenes que las acompañan</w:t>
+      </w:r>
+      <w:r>
+        <w:t xml:space="preserve">. </w:t>
       </w:r>
     </w:p>
     <w:p>
       <w:pPr>
         <w:spacing w:before="100" w:beforeAutospacing="1" w:after="100" w:afterAutospacing="1" w:line="240" w:lineRule="auto"/>
         <w:jc w:val="both"/>
-      </w:pPr>
-      <w:r>
         <w:rPr>
           <w:b/>
         </w:rPr>
-        <w:t>Enunciado:</w:t>
-      </w:r>
+      </w:pPr>
       <w:r>
         <w:rPr>
           <w:b/>
         </w:rPr>
-        <w:t xml:space="preserve"> </w:t>
-      </w:r>
-      <w:r>
-        <w:t>Responde</w:t>
-      </w:r>
-      <w:r>
-        <w:t xml:space="preserve"> a las siguientes </w:t>
-      </w:r>
-      <w:r>
-        <w:t xml:space="preserve">preguntas, </w:t>
-      </w:r>
-      <w:r>
-        <w:t>de acuerdo con</w:t>
-      </w:r>
-      <w:r>
-        <w:t xml:space="preserve"> </w:t>
-      </w:r>
-      <w:r>
-        <w:t>las indicaciones</w:t>
-      </w:r>
-      <w:r>
-        <w:t xml:space="preserve"> </w:t>
-      </w:r>
-      <w:r>
-        <w:t>e imágenes que las acompañan</w:t>
-      </w:r>
-      <w:r>
-        <w:t xml:space="preserve">. No se te olvide leer </w:t>
-      </w:r>
-      <w:r>
-        <w:t>el texto</w:t>
-      </w:r>
-      <w:r>
-        <w:t xml:space="preserve"> que aparece en</w:t>
-      </w:r>
-      <w:r>
-        <w:t xml:space="preserve"> la ventana “más información”</w:t>
-      </w:r>
-      <w:r>
-        <w:t xml:space="preserve">. </w:t>
-      </w:r>
-    </w:p>
-    <w:p>
-      <w:pPr>
-        <w:jc w:val="both"/>
-      </w:pPr>
-      <w:r>
-        <w:rPr>
-          <w:b/>
-        </w:rPr>
-        <w:t>Ventana más información</w:t>
-      </w:r>
-      <w:r>
-        <w:rPr>
-          <w:b/>
-        </w:rPr>
-        <w:t>:</w:t>
-      </w:r>
-      <w:r>
-        <w:t xml:space="preserve"> </w:t>
-      </w:r>
-    </w:p>
-    <w:p>
-      <w:pPr>
-        <w:jc w:val="both"/>
-      </w:pPr>
-      <w:r>
-        <w:t>DEFINICION 1. CARIOTIPO e</w:t>
-      </w:r>
-      <w:r>
-        <w:t>s el conjunto de características que permiten reconocer</w:t>
-      </w:r>
-      <w:r>
-        <w:t xml:space="preserve"> </w:t>
-      </w:r>
-      <w:r>
-        <w:t xml:space="preserve">el conjunto de </w:t>
-      </w:r>
-      <w:r>
-        <w:t xml:space="preserve">cromosomas </w:t>
-      </w:r>
-      <w:r>
-        <w:t xml:space="preserve">propio </w:t>
-      </w:r>
-      <w:r>
-        <w:t>de</w:t>
-      </w:r>
-      <w:r>
-        <w:t xml:space="preserve"> </w:t>
-      </w:r>
-      <w:r>
-        <w:t>cualquier especie</w:t>
-      </w:r>
-      <w:r>
-        <w:t>. En un cariotipo</w:t>
-      </w:r>
-      <w:r>
-        <w:t xml:space="preserve"> se muestra</w:t>
-      </w:r>
-      <w:r>
-        <w:t xml:space="preserve"> el</w:t>
-      </w:r>
-      <w:r>
-        <w:t xml:space="preserve"> número</w:t>
-      </w:r>
-      <w:r>
-        <w:t xml:space="preserve"> de cromosomas, el tamaño y la</w:t>
-      </w:r>
-      <w:r>
-        <w:t xml:space="preserve"> forma</w:t>
-      </w:r>
-      <w:r>
-        <w:t xml:space="preserve"> de es</w:t>
-      </w:r>
-      <w:r>
-        <w:t>t</w:t>
-      </w:r>
-      <w:r>
-        <w:t>os</w:t>
-      </w:r>
-      <w:r>
-        <w:t xml:space="preserve">. </w:t>
-      </w:r>
-      <w:r>
-        <w:t>En nuestras células, l</w:t>
-      </w:r>
-      <w:r>
-        <w:t>os seres human</w:t>
-      </w:r>
-      <w:r>
-        <w:t>os tenemos 46</w:t>
-      </w:r>
-      <w:r>
-        <w:t xml:space="preserve"> cromosomas</w:t>
-      </w:r>
-      <w:r>
-        <w:t xml:space="preserve"> agrupados en 23 pares (o pa</w:t>
-      </w:r>
-      <w:r>
-        <w:t>rejas)</w:t>
-      </w:r>
-      <w:r>
-        <w:t xml:space="preserve"> los cuales, en un cariotipo, </w:t>
-      </w:r>
-      <w:r>
-        <w:t xml:space="preserve">se </w:t>
-      </w:r>
-      <w:r>
-        <w:t>e</w:t>
-      </w:r>
-      <w:r>
-        <w:t>numeran de</w:t>
-      </w:r>
-      <w:r>
-        <w:t>l 1 al 23</w:t>
-      </w:r>
-      <w:r>
-        <w:t>.</w:t>
-      </w:r>
-      <w:r>
-        <w:t xml:space="preserve"> </w:t>
-      </w:r>
-    </w:p>
-    <w:p>
-      <w:pPr>
-        <w:jc w:val="both"/>
-      </w:pPr>
-      <w:r>
-        <w:t>DEFINICIÓN 2. EL SINDROME DE DOWN e</w:t>
-      </w:r>
-      <w:r>
-        <w:t xml:space="preserve">s un </w:t>
-      </w:r>
-      <w:r>
-        <w:rPr>
-          <w:b/>
-        </w:rPr>
-        <w:t xml:space="preserve">trastorno </w:t>
-      </w:r>
-      <w:r>
-        <w:rPr>
-          <w:b/>
-        </w:rPr>
-        <w:t>genético</w:t>
-      </w:r>
-      <w:r>
-        <w:t xml:space="preserve"> causado por una variación en el número de cromosomas,</w:t>
-      </w:r>
-      <w:r>
-        <w:t xml:space="preserve"> que caracteriza </w:t>
-      </w:r>
-      <w:r>
-        <w:t>a los seres humanos</w:t>
-      </w:r>
-      <w:r>
-        <w:t xml:space="preserve"> que lo poseen</w:t>
-      </w:r>
-      <w:r>
-        <w:t>,</w:t>
-      </w:r>
-      <w:r>
-        <w:t xml:space="preserve"> </w:t>
-      </w:r>
-      <w:r>
-        <w:t xml:space="preserve">por presentar un grado variable de </w:t>
-      </w:r>
-      <w:r>
-        <w:rPr>
-          <w:b/>
-        </w:rPr>
-        <w:t>discapacidad cognitiva</w:t>
-      </w:r>
-      <w:r>
-        <w:t xml:space="preserve"> y unas características físicas particulares.</w:t>
-      </w:r>
-    </w:p>
-    <w:p>
-      <w:pPr>
-        <w:spacing w:before="100" w:beforeAutospacing="1" w:after="100" w:afterAutospacing="1" w:line="240" w:lineRule="auto"/>
-        <w:jc w:val="both"/>
-        <w:rPr>
-          <w:b/>
-        </w:rPr>
-      </w:pPr>
-      <w:r>
-        <w:rPr>
-          <w:b/>
-        </w:rPr>
         <w:t>Preguntas</w:t>
       </w:r>
     </w:p>
+    <w:bookmarkEnd w:id="0"/>
     <w:p>
       <w:pPr>
         <w:pStyle w:val="Prrafodelista"/>
@@ -375,60 +308,36 @@
         <w:t xml:space="preserve">La imagen que acompaña a esta pregunta, corresponde al cariotipo de una persona </w:t>
       </w:r>
       <w:r>
-        <w:t xml:space="preserve">que no posee síndrome de Down. </w:t>
-      </w:r>
-      <w:r>
-        <w:t xml:space="preserve"> Ahora contesta, </w:t>
-      </w:r>
-      <w:r>
-        <w:t>¿</w:t>
-      </w:r>
-      <w:r>
-        <w:t xml:space="preserve">Cuántos cromosomas </w:t>
-      </w:r>
-      <w:r>
-        <w:t>en total se pueden contar</w:t>
-      </w:r>
-      <w:r>
-        <w:t xml:space="preserve"> en este cariotipo</w:t>
-      </w:r>
-      <w:r>
-        <w:t>? ¿Cuánt</w:t>
-      </w:r>
-      <w:r>
-        <w:t>o</w:t>
-      </w:r>
-      <w:r>
-        <w:t xml:space="preserve">s </w:t>
-      </w:r>
-      <w:r>
-        <w:t>pares</w:t>
+        <w:t xml:space="preserve">que no </w:t>
+      </w:r>
+      <w:r>
+        <w:t>tiene</w:t>
+      </w:r>
+      <w:r>
+        <w:t xml:space="preserve"> síndrome de Down. </w:t>
       </w:r>
       <w:r>
         <w:t xml:space="preserve"> </w:t>
       </w:r>
-      <w:r>
-        <w:t xml:space="preserve">se pueden </w:t>
-      </w:r>
-      <w:r>
-        <w:t>observar en él</w:t>
-      </w:r>
-      <w:r>
-        <w:t>?</w:t>
-      </w:r>
-    </w:p>
-    <w:p>
-      <w:pPr>
-        <w:jc w:val="both"/>
+    </w:p>
+    <w:p>
+      <w:pPr>
+        <w:jc w:val="both"/>
+      </w:pPr>
+    </w:p>
+    <w:p>
+      <w:pPr>
+        <w:jc w:val="center"/>
       </w:pPr>
       <w:r>
         <w:rPr>
           <w:noProof/>
           <w:lang w:eastAsia="es-CO" w:bidi="he-IL"/>
         </w:rPr>
+        <w:lastRenderedPageBreak/>
         <w:drawing>
           <wp:inline distT="0" distB="0" distL="0" distR="0" wp14:anchorId="62AB1C46" wp14:editId="596893FA">
-            <wp:extent cx="1562100" cy="1013111"/>
+            <wp:extent cx="3000375" cy="1945915"/>
             <wp:effectExtent l="0" t="0" r="0" b="0"/>
             <wp:docPr id="16" name="Imagen 16"/>
             <wp:cNvGraphicFramePr>
@@ -459,7 +368,7 @@
                   <pic:spPr bwMode="auto">
                     <a:xfrm>
                       <a:off x="0" y="0"/>
-                      <a:ext cx="1580788" cy="1025231"/>
+                      <a:ext cx="3070351" cy="1991298"/>
                     </a:xfrm>
                     <a:prstGeom prst="rect">
                       <a:avLst/>
@@ -475,23 +384,67 @@
           </wp:inline>
         </w:drawing>
       </w:r>
+    </w:p>
+    <w:p>
+      <w:pPr>
+        <w:jc w:val="both"/>
+      </w:pPr>
+      <w:r>
+        <w:t>Ahora contesta:</w:t>
+      </w:r>
       <w:r>
         <w:t xml:space="preserve"> </w:t>
       </w:r>
-      <w:r>
-        <w:t xml:space="preserve">  </w:t>
-      </w:r>
-      <w:hyperlink r:id="rId6" w:history="1">
-        <w:r>
-          <w:rPr>
-            <w:rStyle w:val="Hipervnculo"/>
-          </w:rPr>
-          <w:t>https://upload.wikimedia.org/wikipedia/commons/a/ab/21_trisomy_-_Down_syndrome.png</w:t>
-        </w:r>
-      </w:hyperlink>
-      <w:r>
-        <w:t xml:space="preserve"> </w:t>
-      </w:r>
+    </w:p>
+    <w:p>
+      <w:pPr>
+        <w:pStyle w:val="Prrafodelista"/>
+        <w:numPr>
+          <w:ilvl w:val="0"/>
+          <w:numId w:val="12"/>
+        </w:numPr>
+        <w:jc w:val="both"/>
+      </w:pPr>
+      <w:r>
+        <w:t>¿Cuántos cromosomas</w:t>
+      </w:r>
+      <w:r>
+        <w:t xml:space="preserve"> individuales</w:t>
+      </w:r>
+      <w:r>
+        <w:t xml:space="preserve"> en total se pueden contar en este cariotipo? </w:t>
+      </w:r>
+    </w:p>
+    <w:p>
+      <w:pPr>
+        <w:pStyle w:val="Prrafodelista"/>
+        <w:numPr>
+          <w:ilvl w:val="0"/>
+          <w:numId w:val="12"/>
+        </w:numPr>
+        <w:jc w:val="both"/>
+      </w:pPr>
+      <w:r>
+        <w:t xml:space="preserve">¿Cuántos </w:t>
+      </w:r>
+      <w:r>
+        <w:t>grupos constituidos por dos cromosomas (parejas)</w:t>
+      </w:r>
+      <w:r>
+        <w:t xml:space="preserve"> se pueden </w:t>
+      </w:r>
+      <w:r>
+        <w:t xml:space="preserve">contar </w:t>
+      </w:r>
+      <w:r>
+        <w:t>en él?</w:t>
+      </w:r>
+    </w:p>
+    <w:p>
+      <w:pPr>
+        <w:pStyle w:val="Prrafodelista"/>
+        <w:jc w:val="both"/>
+      </w:pPr>
     </w:p>
     <w:p>
       <w:pPr>
@@ -503,59 +456,32 @@
         <w:jc w:val="both"/>
       </w:pPr>
       <w:r>
-        <w:t xml:space="preserve">La imagen que acompaña a esta pregunta, corresponde al cariotipo de una persona con síndrome de Down. Ahora contesta, </w:t>
-      </w:r>
-      <w:r>
-        <w:t>¿Cuántos cromosomas en total se pueden contar en este cariotipo? ¿</w:t>
-      </w:r>
-      <w:r>
-        <w:t xml:space="preserve">Cuántos </w:t>
-      </w:r>
-      <w:r>
-        <w:t>“</w:t>
-      </w:r>
-      <w:r>
-        <w:t>pares</w:t>
-      </w:r>
-      <w:r>
-        <w:t>”</w:t>
-      </w:r>
-      <w:r>
-        <w:t xml:space="preserve"> constituidos por dos cromosomas</w:t>
-      </w:r>
-      <w:r>
-        <w:t xml:space="preserve"> se pueden observar en él?</w:t>
-      </w:r>
-      <w:r>
-        <w:t xml:space="preserve"> ¿Cuántos pares </w:t>
-      </w:r>
-      <w:r>
-        <w:t>“</w:t>
-      </w:r>
-      <w:r>
-        <w:t>constituidos por más de dos cromosomas</w:t>
-      </w:r>
-      <w:r>
-        <w:t>”</w:t>
-      </w:r>
-      <w:r>
-        <w:t xml:space="preserve"> se pueden observar en él?</w:t>
-      </w:r>
-    </w:p>
-    <w:p>
-      <w:pPr>
-        <w:jc w:val="both"/>
+        <w:t xml:space="preserve">La imagen que acompaña a esta pregunta, corresponde al cariotipo de una persona con síndrome de Down. </w:t>
+      </w:r>
+    </w:p>
+    <w:p>
+      <w:pPr>
+        <w:pStyle w:val="Prrafodelista"/>
+        <w:ind w:left="360"/>
+        <w:jc w:val="both"/>
+      </w:pPr>
+    </w:p>
+    <w:p>
+      <w:pPr>
+        <w:jc w:val="center"/>
+        <w:rPr>
+          <w:rStyle w:val="Hipervnculo"/>
+        </w:rPr>
       </w:pPr>
       <w:r>
         <w:rPr>
           <w:noProof/>
           <w:lang w:eastAsia="es-CO" w:bidi="he-IL"/>
         </w:rPr>
-        <w:lastRenderedPageBreak/>
         <w:drawing>
           <wp:inline distT="0" distB="0" distL="0" distR="0">
-            <wp:extent cx="1807417" cy="1190625"/>
-            <wp:effectExtent l="0" t="0" r="2540" b="0"/>
+            <wp:extent cx="3238890" cy="2133600"/>
+            <wp:effectExtent l="0" t="0" r="0" b="0"/>
             <wp:docPr id="1" name="Imagen 1"/>
             <wp:cNvGraphicFramePr>
               <a:graphicFrameLocks xmlns:a="http://schemas.openxmlformats.org/drawingml/2006/main" noChangeAspect="1"/>
@@ -570,7 +496,7 @@
                     </pic:cNvPicPr>
                   </pic:nvPicPr>
                   <pic:blipFill>
-                    <a:blip r:embed="rId7" cstate="print">
+                    <a:blip r:embed="rId6" cstate="print">
                       <a:extLst>
                         <a:ext uri="{28A0092B-C50C-407E-A947-70E740481C1C}">
                           <a14:useLocalDpi xmlns:a14="http://schemas.microsoft.com/office/drawing/2010/main" val="0"/>
@@ -585,7 +511,7 @@
                   <pic:spPr bwMode="auto">
                     <a:xfrm>
                       <a:off x="0" y="0"/>
-                      <a:ext cx="1807417" cy="1190625"/>
+                      <a:ext cx="3257478" cy="2145845"/>
                     </a:xfrm>
                     <a:prstGeom prst="rect">
                       <a:avLst/>
@@ -601,17 +527,63 @@
           </wp:inline>
         </w:drawing>
       </w:r>
+    </w:p>
+    <w:p>
+      <w:pPr>
+        <w:jc w:val="both"/>
+      </w:pPr>
+      <w:r>
+        <w:t>Ahora contesta:</w:t>
+      </w:r>
       <w:r>
         <w:t xml:space="preserve"> </w:t>
       </w:r>
-      <w:hyperlink r:id="rId8" w:history="1">
-        <w:r>
-          <w:rPr>
-            <w:rStyle w:val="Hipervnculo"/>
-          </w:rPr>
-          <w:t>https://upload.wikimedia.org/wikipedia/commons/a/ab/21_trisomy_-_Down_syndrome.png</w:t>
-        </w:r>
-      </w:hyperlink>
+    </w:p>
+    <w:p>
+      <w:pPr>
+        <w:pStyle w:val="Prrafodelista"/>
+        <w:numPr>
+          <w:ilvl w:val="0"/>
+          <w:numId w:val="13"/>
+        </w:numPr>
+        <w:jc w:val="both"/>
+      </w:pPr>
+      <w:r>
+        <w:t xml:space="preserve">¿Cuántos cromosomas en total se pueden contar en este cariotipo? </w:t>
+      </w:r>
+    </w:p>
+    <w:p>
+      <w:pPr>
+        <w:pStyle w:val="Prrafodelista"/>
+        <w:numPr>
+          <w:ilvl w:val="0"/>
+          <w:numId w:val="13"/>
+        </w:numPr>
+        <w:jc w:val="both"/>
+      </w:pPr>
+      <w:r>
+        <w:t>¿Cuántos grupos constituidos por dos cromosomas (parejas) se pueden contar en él?</w:t>
+      </w:r>
+    </w:p>
+    <w:p>
+      <w:pPr>
+        <w:pStyle w:val="Prrafodelista"/>
+        <w:numPr>
+          <w:ilvl w:val="0"/>
+          <w:numId w:val="13"/>
+        </w:numPr>
+        <w:jc w:val="both"/>
+      </w:pPr>
+      <w:r>
+        <w:t>¿Cuántos grupos constituidos por tres cromosomas (tríos) se pueden contar en él?</w:t>
+      </w:r>
+    </w:p>
+    <w:p>
+      <w:pPr>
+        <w:pStyle w:val="Prrafodelista"/>
+        <w:ind w:left="360"/>
+        <w:jc w:val="both"/>
+      </w:pPr>
     </w:p>
     <w:p>
       <w:pPr>
@@ -626,37 +598,189 @@
         <w:t>De acuerdo con</w:t>
       </w:r>
       <w:r>
-        <w:t xml:space="preserve"> la respuesta a</w:t>
-      </w:r>
-      <w:r>
-        <w:t xml:space="preserve"> las preguntas anteriores contesta, ¿Qué diferencia existe entre el</w:t>
-      </w:r>
-      <w:r>
-        <w:t xml:space="preserve"> cariotipo de una persona sin síndrome de Down</w:t>
-      </w:r>
-      <w:r>
-        <w:t xml:space="preserve"> y </w:t>
-      </w:r>
-      <w:r>
-        <w:t xml:space="preserve">otra </w:t>
-      </w:r>
-      <w:r>
-        <w:t>con síndrome de Down?</w:t>
-      </w:r>
-      <w:r>
-        <w:t xml:space="preserve"> ¿En qué </w:t>
-      </w:r>
-      <w:r>
-        <w:t>par se encuentra</w:t>
-      </w:r>
-      <w:r>
-        <w:t xml:space="preserve"> esa diferencia?</w:t>
+        <w:t xml:space="preserve"> la</w:t>
+      </w:r>
+      <w:r>
+        <w:t>s</w:t>
+      </w:r>
+      <w:r>
+        <w:t xml:space="preserve"> respuesta</w:t>
+      </w:r>
+      <w:r>
+        <w:t>s</w:t>
+      </w:r>
+      <w:r>
+        <w:t xml:space="preserve"> a</w:t>
+      </w:r>
+      <w:r>
+        <w:t xml:space="preserve"> la</w:t>
+      </w:r>
+      <w:r>
+        <w:t>s preguntas anteriores contesta:</w:t>
       </w:r>
     </w:p>
     <w:p>
       <w:pPr>
         <w:pStyle w:val="Prrafodelista"/>
         <w:ind w:left="360"/>
+        <w:jc w:val="both"/>
+      </w:pPr>
+    </w:p>
+    <w:p>
+      <w:pPr>
+        <w:pStyle w:val="Prrafodelista"/>
+        <w:numPr>
+          <w:ilvl w:val="0"/>
+          <w:numId w:val="14"/>
+        </w:numPr>
+        <w:jc w:val="both"/>
+      </w:pPr>
+      <w:r>
+        <w:t>¿Qué diferencia existe entre el</w:t>
+      </w:r>
+      <w:r>
+        <w:t xml:space="preserve"> cariotipo de una persona sin síndrome de Down</w:t>
+      </w:r>
+      <w:r>
+        <w:t xml:space="preserve"> y </w:t>
+      </w:r>
+      <w:r>
+        <w:t xml:space="preserve">otra </w:t>
+      </w:r>
+      <w:r>
+        <w:t>con síndrome de Down?</w:t>
+      </w:r>
+      <w:r>
+        <w:t xml:space="preserve"> </w:t>
+      </w:r>
+    </w:p>
+    <w:p>
+      <w:pPr>
+        <w:pStyle w:val="Prrafodelista"/>
+        <w:numPr>
+          <w:ilvl w:val="0"/>
+          <w:numId w:val="14"/>
+        </w:numPr>
+        <w:jc w:val="both"/>
+      </w:pPr>
+      <w:r>
+        <w:t xml:space="preserve">¿En qué </w:t>
+      </w:r>
+      <w:r>
+        <w:t>grupo (pareja o trio)</w:t>
+      </w:r>
+      <w:r>
+        <w:t xml:space="preserve"> se encuentra</w:t>
+      </w:r>
+      <w:r>
+        <w:t xml:space="preserve"> esa diferencia?</w:t>
+      </w:r>
+      <w:r>
+        <w:t xml:space="preserve"> Menciona el número</w:t>
+      </w:r>
+      <w:r>
+        <w:t xml:space="preserve"> de ese grupo.</w:t>
+      </w:r>
+    </w:p>
+    <w:p>
+      <w:pPr>
+        <w:pStyle w:val="Prrafodelista"/>
+        <w:ind w:left="1080"/>
+        <w:jc w:val="both"/>
+      </w:pPr>
+    </w:p>
+    <w:p>
+      <w:pPr>
+        <w:pStyle w:val="Prrafodelista"/>
+        <w:numPr>
+          <w:ilvl w:val="0"/>
+          <w:numId w:val="2"/>
+        </w:numPr>
+        <w:jc w:val="both"/>
+      </w:pPr>
+      <w:r>
+        <w:lastRenderedPageBreak/>
+        <w:t>Consulta</w:t>
+      </w:r>
+      <w:r>
+        <w:t xml:space="preserve"> </w:t>
+      </w:r>
+      <w:r>
+        <w:t xml:space="preserve">el diccionario de la RAE </w:t>
+      </w:r>
+      <w:r>
+        <w:t>y contesta:</w:t>
+      </w:r>
+      <w:r>
+        <w:t xml:space="preserve"> </w:t>
+      </w:r>
+    </w:p>
+    <w:p>
+      <w:pPr>
+        <w:pStyle w:val="Prrafodelista"/>
+        <w:ind w:left="360"/>
+        <w:jc w:val="both"/>
+      </w:pPr>
+    </w:p>
+    <w:p>
+      <w:pPr>
+        <w:pStyle w:val="Prrafodelista"/>
+        <w:numPr>
+          <w:ilvl w:val="0"/>
+          <w:numId w:val="15"/>
+        </w:numPr>
+        <w:jc w:val="both"/>
+      </w:pPr>
+      <w:r>
+        <w:t xml:space="preserve">¿Qué es una </w:t>
+      </w:r>
+      <w:r>
+        <w:rPr>
+          <w:b/>
+        </w:rPr>
+        <w:t>trisomía</w:t>
+      </w:r>
+      <w:r>
+        <w:t>?</w:t>
+      </w:r>
+      <w:r>
+        <w:t xml:space="preserve"> </w:t>
+      </w:r>
+    </w:p>
+    <w:p>
+      <w:pPr>
+        <w:pStyle w:val="Prrafodelista"/>
+        <w:numPr>
+          <w:ilvl w:val="0"/>
+          <w:numId w:val="15"/>
+        </w:numPr>
+        <w:jc w:val="both"/>
+      </w:pPr>
+      <w:r>
+        <w:t>¿En qué par de cromosomas del cariotipo de una persona con síndrome de Down existe una trisomía?</w:t>
+      </w:r>
+    </w:p>
+    <w:p>
+      <w:pPr>
+        <w:pStyle w:val="Prrafodelista"/>
+        <w:numPr>
+          <w:ilvl w:val="0"/>
+          <w:numId w:val="15"/>
+        </w:numPr>
+        <w:jc w:val="both"/>
+      </w:pPr>
+      <w:r>
+        <w:t xml:space="preserve">Dibuja los cromosomas que componen esa trisomía y </w:t>
+      </w:r>
+      <w:r>
+        <w:t xml:space="preserve">escribe </w:t>
+      </w:r>
+      <w:r>
+        <w:t>el número correspondiente a ese grupo.</w:t>
+      </w:r>
+    </w:p>
+    <w:p>
+      <w:pPr>
         <w:jc w:val="both"/>
       </w:pPr>
     </w:p>
@@ -664,45 +788,47 @@
       <w:tblPr>
         <w:tblStyle w:val="Tablaconcuadrcula"/>
         <w:tblW w:w="0" w:type="auto"/>
-        <w:tblInd w:w="360" w:type="dxa"/>
-        <w:tblBorders>
-          <w:top w:val="none" w:sz="0" w:space="0" w:color="auto"/>
-          <w:left w:val="none" w:sz="0" w:space="0" w:color="auto"/>
-          <w:bottom w:val="none" w:sz="0" w:space="0" w:color="auto"/>
-          <w:right w:val="none" w:sz="0" w:space="0" w:color="auto"/>
-          <w:insideH w:val="none" w:sz="0" w:space="0" w:color="auto"/>
-        </w:tblBorders>
+        <w:tblInd w:w="1696" w:type="dxa"/>
         <w:tblLook w:val="04A0" w:firstRow="1" w:lastRow="0" w:firstColumn="1" w:lastColumn="0" w:noHBand="0" w:noVBand="1"/>
       </w:tblPr>
       <w:tblGrid>
-        <w:gridCol w:w="3746"/>
+        <w:gridCol w:w="2835"/>
+        <w:gridCol w:w="1701"/>
       </w:tblGrid>
       <w:tr>
         <w:tc>
           <w:tcPr>
-            <w:tcW w:w="3746" w:type="dxa"/>
+            <w:tcW w:w="4536" w:type="dxa"/>
+            <w:gridSpan w:val="2"/>
           </w:tcPr>
           <w:p>
             <w:pPr>
-              <w:pStyle w:val="Prrafodelista"/>
-              <w:ind w:left="0"/>
-              <w:jc w:val="center"/>
+              <w:jc w:val="both"/>
             </w:pPr>
-            <w:r>
-              <w:t>Persona</w:t>
-            </w:r>
-            <w:r>
-              <w:t xml:space="preserve"> </w:t>
-            </w:r>
-            <w:r>
-              <w:t>sin síndrome de Down</w:t>
-            </w:r>
           </w:p>
           <w:p>
             <w:pPr>
-              <w:pStyle w:val="Prrafodelista"/>
-              <w:ind w:left="0"/>
-              <w:jc w:val="center"/>
+              <w:jc w:val="both"/>
+            </w:pPr>
+          </w:p>
+          <w:p>
+            <w:pPr>
+              <w:jc w:val="both"/>
+            </w:pPr>
+          </w:p>
+          <w:p>
+            <w:pPr>
+              <w:jc w:val="both"/>
+            </w:pPr>
+          </w:p>
+          <w:p>
+            <w:pPr>
+              <w:jc w:val="both"/>
+            </w:pPr>
+          </w:p>
+          <w:p>
+            <w:pPr>
+              <w:jc w:val="both"/>
             </w:pPr>
           </w:p>
         </w:tc>
@@ -710,190 +836,38 @@
       <w:tr>
         <w:tc>
           <w:tcPr>
-            <w:tcW w:w="3746" w:type="dxa"/>
+            <w:tcW w:w="2835" w:type="dxa"/>
           </w:tcPr>
           <w:p>
             <w:pPr>
-              <w:pStyle w:val="Prrafodelista"/>
-              <w:ind w:left="0"/>
               <w:jc w:val="center"/>
             </w:pPr>
             <w:r>
-              <w:rPr>
-                <w:noProof/>
-                <w:lang w:eastAsia="es-CO" w:bidi="he-IL"/>
-              </w:rPr>
-              <w:drawing>
-                <wp:inline distT="0" distB="0" distL="0" distR="0" wp14:anchorId="65062D97" wp14:editId="390FDDD0">
-                  <wp:extent cx="2019300" cy="1099185"/>
-                  <wp:effectExtent l="0" t="0" r="0" b="5715"/>
-                  <wp:docPr id="17" name="Imagen 17"/>
-                  <wp:cNvGraphicFramePr>
-                    <a:graphicFrameLocks xmlns:a="http://schemas.openxmlformats.org/drawingml/2006/main" noChangeAspect="1"/>
-                  </wp:cNvGraphicFramePr>
-                  <a:graphic xmlns:a="http://schemas.openxmlformats.org/drawingml/2006/main">
-                    <a:graphicData uri="http://schemas.openxmlformats.org/drawingml/2006/picture">
-                      <pic:pic xmlns:pic="http://schemas.openxmlformats.org/drawingml/2006/picture">
-                        <pic:nvPicPr>
-                          <pic:cNvPr id="0" name="Picture 2"/>
-                          <pic:cNvPicPr>
-                            <a:picLocks noChangeAspect="1" noChangeArrowheads="1"/>
-                          </pic:cNvPicPr>
-                        </pic:nvPicPr>
-                        <pic:blipFill>
-                          <a:blip r:embed="rId9" cstate="print">
-                            <a:extLst>
-                              <a:ext uri="{28A0092B-C50C-407E-A947-70E740481C1C}">
-                                <a14:useLocalDpi xmlns:a14="http://schemas.microsoft.com/office/drawing/2010/main" val="0"/>
-                              </a:ext>
-                            </a:extLst>
-                          </a:blip>
-                          <a:srcRect/>
-                          <a:stretch>
-                            <a:fillRect/>
-                          </a:stretch>
-                        </pic:blipFill>
-                        <pic:spPr bwMode="auto">
-                          <a:xfrm>
-                            <a:off x="0" y="0"/>
-                            <a:ext cx="2052024" cy="1116998"/>
-                          </a:xfrm>
-                          <a:prstGeom prst="rect">
-                            <a:avLst/>
-                          </a:prstGeom>
-                          <a:noFill/>
-                          <a:ln>
-                            <a:noFill/>
-                          </a:ln>
-                        </pic:spPr>
-                      </pic:pic>
-                    </a:graphicData>
-                  </a:graphic>
-                </wp:inline>
-              </w:drawing>
+              <w:t>Número del trío</w:t>
             </w:r>
           </w:p>
         </w:tc>
-      </w:tr>
-      <w:tr>
         <w:tc>
           <w:tcPr>
-            <w:tcW w:w="3746" w:type="dxa"/>
+            <w:tcW w:w="1701" w:type="dxa"/>
           </w:tcPr>
           <w:p>
             <w:pPr>
-              <w:pStyle w:val="Prrafodelista"/>
-              <w:ind w:left="0"/>
-              <w:jc w:val="center"/>
+              <w:jc w:val="both"/>
             </w:pPr>
-            <w:r>
-              <w:t>Persona</w:t>
-            </w:r>
-            <w:r>
-              <w:t xml:space="preserve"> </w:t>
-            </w:r>
-            <w:r>
-              <w:t xml:space="preserve">con </w:t>
-            </w:r>
-            <w:r>
-              <w:t>síndrome de Down</w:t>
-            </w:r>
           </w:p>
           <w:p>
             <w:pPr>
-              <w:pStyle w:val="Prrafodelista"/>
-              <w:ind w:left="0"/>
-              <w:jc w:val="center"/>
+              <w:jc w:val="both"/>
             </w:pPr>
           </w:p>
         </w:tc>
       </w:tr>
-      <w:tr>
-        <w:trPr>
-          <w:trHeight w:val="1803"/>
-        </w:trPr>
-        <w:tc>
-          <w:tcPr>
-            <w:tcW w:w="3746" w:type="dxa"/>
-          </w:tcPr>
-          <w:p>
-            <w:pPr>
-              <w:pStyle w:val="Prrafodelista"/>
-              <w:ind w:left="0"/>
-              <w:jc w:val="center"/>
-            </w:pPr>
-            <w:r>
-              <w:rPr>
-                <w:noProof/>
-                <w:lang w:eastAsia="es-CO" w:bidi="he-IL"/>
-              </w:rPr>
-              <w:drawing>
-                <wp:inline distT="0" distB="0" distL="0" distR="0" wp14:anchorId="7B9A283C" wp14:editId="64066F5E">
-                  <wp:extent cx="2076450" cy="1057275"/>
-                  <wp:effectExtent l="0" t="0" r="0" b="9525"/>
-                  <wp:docPr id="18" name="Imagen 18"/>
-                  <wp:cNvGraphicFramePr>
-                    <a:graphicFrameLocks xmlns:a="http://schemas.openxmlformats.org/drawingml/2006/main" noChangeAspect="1"/>
-                  </wp:cNvGraphicFramePr>
-                  <a:graphic xmlns:a="http://schemas.openxmlformats.org/drawingml/2006/main">
-                    <a:graphicData uri="http://schemas.openxmlformats.org/drawingml/2006/picture">
-                      <pic:pic xmlns:pic="http://schemas.openxmlformats.org/drawingml/2006/picture">
-                        <pic:nvPicPr>
-                          <pic:cNvPr id="0" name="Picture 1"/>
-                          <pic:cNvPicPr>
-                            <a:picLocks noChangeAspect="1" noChangeArrowheads="1"/>
-                          </pic:cNvPicPr>
-                        </pic:nvPicPr>
-                        <pic:blipFill>
-                          <a:blip r:embed="rId10" cstate="print">
-                            <a:extLst>
-                              <a:ext uri="{28A0092B-C50C-407E-A947-70E740481C1C}">
-                                <a14:useLocalDpi xmlns:a14="http://schemas.microsoft.com/office/drawing/2010/main" val="0"/>
-                              </a:ext>
-                            </a:extLst>
-                          </a:blip>
-                          <a:srcRect/>
-                          <a:stretch>
-                            <a:fillRect/>
-                          </a:stretch>
-                        </pic:blipFill>
-                        <pic:spPr bwMode="auto">
-                          <a:xfrm>
-                            <a:off x="0" y="0"/>
-                            <a:ext cx="2110087" cy="1074402"/>
-                          </a:xfrm>
-                          <a:prstGeom prst="rect">
-                            <a:avLst/>
-                          </a:prstGeom>
-                          <a:noFill/>
-                          <a:ln>
-                            <a:noFill/>
-                          </a:ln>
-                        </pic:spPr>
-                      </pic:pic>
-                    </a:graphicData>
-                  </a:graphic>
-                </wp:inline>
-              </w:drawing>
-            </w:r>
-          </w:p>
-        </w:tc>
-      </w:tr>
     </w:tbl>
     <w:p>
       <w:pPr>
-        <w:pStyle w:val="Prrafodelista"/>
-        <w:ind w:left="360"/>
-        <w:jc w:val="both"/>
-      </w:pPr>
-      <w:hyperlink r:id="rId11" w:history="1">
-        <w:r>
-          <w:rPr>
-            <w:rStyle w:val="Hipervnculo"/>
-          </w:rPr>
-          <w:t>https://upload.wikimedia.org/wikipedia/commons/a/ab/21_trisomy_-_Down_syndrome.png</w:t>
-        </w:r>
-      </w:hyperlink>
+        <w:jc w:val="both"/>
+      </w:pPr>
     </w:p>
     <w:p>
       <w:pPr>
@@ -912,116 +886,39 @@
         <w:jc w:val="both"/>
       </w:pPr>
       <w:r>
-        <w:t xml:space="preserve">Averigua en internet y contesta, ¿Qué es una </w:t>
-      </w:r>
-      <w:r>
-        <w:rPr>
-          <w:b/>
-        </w:rPr>
-        <w:t>trisomía</w:t>
-      </w:r>
-      <w:r>
-        <w:t>?</w:t>
-      </w:r>
-      <w:r>
-        <w:t xml:space="preserve"> ¿En qué par de cromosomas del cariotipo de una persona con síndrome de Down existe una trisomía?</w:t>
-      </w:r>
-    </w:p>
-    <w:p>
-      <w:pPr>
-        <w:jc w:val="both"/>
-      </w:pPr>
-      <w:r>
-        <w:rPr>
-          <w:noProof/>
-          <w:lang w:eastAsia="es-CO" w:bidi="he-IL"/>
-        </w:rPr>
-        <w:drawing>
-          <wp:inline distT="0" distB="0" distL="0" distR="0">
-            <wp:extent cx="1465416" cy="1390650"/>
-            <wp:effectExtent l="0" t="0" r="1905" b="0"/>
-            <wp:docPr id="19" name="Imagen 19"/>
-            <wp:cNvGraphicFramePr>
-              <a:graphicFrameLocks xmlns:a="http://schemas.openxmlformats.org/drawingml/2006/main" noChangeAspect="1"/>
-            </wp:cNvGraphicFramePr>
-            <a:graphic xmlns:a="http://schemas.openxmlformats.org/drawingml/2006/main">
-              <a:graphicData uri="http://schemas.openxmlformats.org/drawingml/2006/picture">
-                <pic:pic xmlns:pic="http://schemas.openxmlformats.org/drawingml/2006/picture">
-                  <pic:nvPicPr>
-                    <pic:cNvPr id="0" name="Picture 1"/>
-                    <pic:cNvPicPr>
-                      <a:picLocks noChangeAspect="1" noChangeArrowheads="1"/>
-                    </pic:cNvPicPr>
-                  </pic:nvPicPr>
-                  <pic:blipFill>
-                    <a:blip r:embed="rId12">
-                      <a:extLst>
-                        <a:ext uri="{28A0092B-C50C-407E-A947-70E740481C1C}">
-                          <a14:useLocalDpi xmlns:a14="http://schemas.microsoft.com/office/drawing/2010/main" val="0"/>
-                        </a:ext>
-                      </a:extLst>
-                    </a:blip>
-                    <a:srcRect/>
-                    <a:stretch>
-                      <a:fillRect/>
-                    </a:stretch>
-                  </pic:blipFill>
-                  <pic:spPr bwMode="auto">
-                    <a:xfrm>
-                      <a:off x="0" y="0"/>
-                      <a:ext cx="1481934" cy="1406326"/>
-                    </a:xfrm>
-                    <a:prstGeom prst="rect">
-                      <a:avLst/>
-                    </a:prstGeom>
-                    <a:noFill/>
-                    <a:ln>
-                      <a:noFill/>
-                    </a:ln>
-                  </pic:spPr>
-                </pic:pic>
-              </a:graphicData>
-            </a:graphic>
-          </wp:inline>
-        </w:drawing>
-      </w:r>
-    </w:p>
-    <w:p>
-      <w:pPr>
-        <w:jc w:val="both"/>
-      </w:pPr>
-      <w:hyperlink r:id="rId13" w:history="1">
-        <w:r>
-          <w:rPr>
-            <w:rStyle w:val="Hipervnculo"/>
-          </w:rPr>
-          <w:t>https://upload.wikimedia.org/wikipedia/commons/a/ab/21_trisomy_-_Down_syndrome.png</w:t>
-        </w:r>
-      </w:hyperlink>
+        <w:t>Averigua en internet</w:t>
+      </w:r>
+      <w:r>
+        <w:t xml:space="preserve"> y contesta:</w:t>
+      </w:r>
+    </w:p>
+    <w:p>
+      <w:pPr>
+        <w:pStyle w:val="Prrafodelista"/>
+        <w:ind w:left="360"/>
+        <w:jc w:val="both"/>
+      </w:pPr>
     </w:p>
     <w:p>
       <w:pPr>
         <w:pStyle w:val="Prrafodelista"/>
         <w:numPr>
           <w:ilvl w:val="0"/>
-          <w:numId w:val="2"/>
+          <w:numId w:val="16"/>
         </w:numPr>
         <w:jc w:val="both"/>
       </w:pPr>
       <w:r>
-        <w:t>La trisomía del par 21 es la causa de las característica</w:t>
-      </w:r>
-      <w:r>
-        <w:t>s propias de las</w:t>
-      </w:r>
-      <w:r>
-        <w:t xml:space="preserve"> persona con síndrome de Down. </w:t>
-      </w:r>
-      <w:r>
-        <w:t xml:space="preserve">Averigua en internet cuales son las características propias de </w:t>
-      </w:r>
-      <w:r>
-        <w:t>esas</w:t>
+        <w:t>¿Cuá</w:t>
+      </w:r>
+      <w:r>
+        <w:t xml:space="preserve">les son las características propias de </w:t>
+      </w:r>
+      <w:r>
+        <w:t>l</w:t>
+      </w:r>
+      <w:r>
+        <w:t>as</w:t>
       </w:r>
       <w:r>
         <w:t xml:space="preserve"> persona</w:t>
@@ -1033,26 +930,81 @@
         <w:t xml:space="preserve"> </w:t>
       </w:r>
       <w:r>
-        <w:t>(enumera 5)</w:t>
-      </w:r>
-      <w:r>
-        <w:t xml:space="preserve">. </w:t>
+        <w:t>que presentan síndrome de Down? Enumera cinco.</w:t>
+      </w:r>
+    </w:p>
+    <w:p>
+      <w:pPr>
+        <w:pStyle w:val="Prrafodelista"/>
+        <w:ind w:left="360"/>
+        <w:jc w:val="center"/>
+      </w:pPr>
+    </w:p>
+    <w:p>
+      <w:pPr>
+        <w:pStyle w:val="Prrafodelista"/>
+        <w:ind w:left="360"/>
+        <w:jc w:val="center"/>
+      </w:pPr>
+      <w:r>
+        <w:t>“</w:t>
       </w:r>
       <w:r>
         <w:rPr>
           <w:b/>
         </w:rPr>
-        <w:lastRenderedPageBreak/>
-        <w:t>No se te olvide que no son personas anormales, solamente diferentes</w:t>
+        <w:t>No se te olvide</w:t>
       </w:r>
       <w:r>
         <w:rPr>
           <w:b/>
         </w:rPr>
-        <w:t>, con sentimientos y sueños como tú</w:t>
-      </w:r>
-      <w:r>
-        <w:t xml:space="preserve">.  </w:t>
+        <w:t>,</w:t>
+      </w:r>
+      <w:r>
+        <w:rPr>
+          <w:b/>
+        </w:rPr>
+        <w:t xml:space="preserve"> </w:t>
+      </w:r>
+      <w:r>
+        <w:rPr>
+          <w:b/>
+        </w:rPr>
+        <w:t>las personas con síndrome de Down</w:t>
+      </w:r>
+      <w:r>
+        <w:rPr>
+          <w:b/>
+        </w:rPr>
+        <w:t xml:space="preserve"> no son personas anormales, solamente diferentes</w:t>
+      </w:r>
+      <w:r>
+        <w:rPr>
+          <w:b/>
+        </w:rPr>
+        <w:t xml:space="preserve">; con </w:t>
+      </w:r>
+      <w:r>
+        <w:rPr>
+          <w:b/>
+        </w:rPr>
+        <w:t xml:space="preserve">destrezas, habilidades, </w:t>
+      </w:r>
+      <w:r>
+        <w:rPr>
+          <w:b/>
+        </w:rPr>
+        <w:t>sentimientos, sueños y aspiraciones</w:t>
+      </w:r>
+      <w:r>
+        <w:rPr>
+          <w:b/>
+        </w:rPr>
+        <w:t xml:space="preserve"> como tú</w:t>
+      </w:r>
+      <w:r>
+        <w:t>”</w:t>
       </w:r>
     </w:p>
     <w:p>
@@ -1089,7 +1041,7 @@
                     </pic:cNvPicPr>
                   </pic:nvPicPr>
                   <pic:blipFill>
-                    <a:blip r:embed="rId14">
+                    <a:blip r:embed="rId7">
                       <a:extLst>
                         <a:ext uri="{28A0092B-C50C-407E-A947-70E740481C1C}">
                           <a14:useLocalDpi xmlns:a14="http://schemas.microsoft.com/office/drawing/2010/main" val="0"/>
@@ -1123,7 +1075,7 @@
       <w:r>
         <w:t xml:space="preserve">  </w:t>
       </w:r>
-      <w:hyperlink r:id="rId15" w:history="1">
+      <w:hyperlink r:id="rId8" w:history="1">
         <w:r>
           <w:rPr>
             <w:rStyle w:val="Hipervnculo"/>
@@ -1294,6 +1246,119 @@
     </w:lvl>
   </w:abstractNum>
   <w:abstractNum w:abstractNumId="1">
+    <w:nsid w:val="0D620CEE"/>
+    <w:multiLevelType w:val="hybridMultilevel"/>
+    <w:tmpl w:val="860039D0"/>
+    <w:lvl w:ilvl="0" w:tplc="240A0001">
+      <w:start w:val="1"/>
+      <w:numFmt w:val="bullet"/>
+      <w:lvlText w:val=""/>
+      <w:lvlJc w:val="left"/>
+      <w:pPr>
+        <w:ind w:left="1080" w:hanging="360"/>
+      </w:pPr>
+      <w:rPr>
+        <w:rFonts w:ascii="Symbol" w:hAnsi="Symbol" w:hint="default"/>
+      </w:rPr>
+    </w:lvl>
+    <w:lvl w:ilvl="1" w:tplc="240A0003" w:tentative="1">
+      <w:start w:val="1"/>
+      <w:numFmt w:val="bullet"/>
+      <w:lvlText w:val="o"/>
+      <w:lvlJc w:val="left"/>
+      <w:pPr>
+        <w:ind w:left="1800" w:hanging="360"/>
+      </w:pPr>
+      <w:rPr>
+        <w:rFonts w:ascii="Courier New" w:hAnsi="Courier New" w:cs="Courier New" w:hint="default"/>
+      </w:rPr>
+    </w:lvl>
+    <w:lvl w:ilvl="2" w:tplc="240A0005" w:tentative="1">
+      <w:start w:val="1"/>
+      <w:numFmt w:val="bullet"/>
+      <w:lvlText w:val=""/>
+      <w:lvlJc w:val="left"/>
+      <w:pPr>
+        <w:ind w:left="2520" w:hanging="360"/>
+      </w:pPr>
+      <w:rPr>
+        <w:rFonts w:ascii="Wingdings" w:hAnsi="Wingdings" w:hint="default"/>
+      </w:rPr>
+    </w:lvl>
+    <w:lvl w:ilvl="3" w:tplc="240A0001" w:tentative="1">
+      <w:start w:val="1"/>
+      <w:numFmt w:val="bullet"/>
+      <w:lvlText w:val=""/>
+      <w:lvlJc w:val="left"/>
+      <w:pPr>
+        <w:ind w:left="3240" w:hanging="360"/>
+      </w:pPr>
+      <w:rPr>
+        <w:rFonts w:ascii="Symbol" w:hAnsi="Symbol" w:hint="default"/>
+      </w:rPr>
+    </w:lvl>
+    <w:lvl w:ilvl="4" w:tplc="240A0003" w:tentative="1">
+      <w:start w:val="1"/>
+      <w:numFmt w:val="bullet"/>
+      <w:lvlText w:val="o"/>
+      <w:lvlJc w:val="left"/>
+      <w:pPr>
+        <w:ind w:left="3960" w:hanging="360"/>
+      </w:pPr>
+      <w:rPr>
+        <w:rFonts w:ascii="Courier New" w:hAnsi="Courier New" w:cs="Courier New" w:hint="default"/>
+      </w:rPr>
+    </w:lvl>
+    <w:lvl w:ilvl="5" w:tplc="240A0005" w:tentative="1">
+      <w:start w:val="1"/>
+      <w:numFmt w:val="bullet"/>
+      <w:lvlText w:val=""/>
+      <w:lvlJc w:val="left"/>
+      <w:pPr>
+        <w:ind w:left="4680" w:hanging="360"/>
+      </w:pPr>
+      <w:rPr>
+        <w:rFonts w:ascii="Wingdings" w:hAnsi="Wingdings" w:hint="default"/>
+      </w:rPr>
+    </w:lvl>
+    <w:lvl w:ilvl="6" w:tplc="240A0001" w:tentative="1">
+      <w:start w:val="1"/>
+      <w:numFmt w:val="bullet"/>
+      <w:lvlText w:val=""/>
+      <w:lvlJc w:val="left"/>
+      <w:pPr>
+        <w:ind w:left="5400" w:hanging="360"/>
+      </w:pPr>
+      <w:rPr>
+        <w:rFonts w:ascii="Symbol" w:hAnsi="Symbol" w:hint="default"/>
+      </w:rPr>
+    </w:lvl>
+    <w:lvl w:ilvl="7" w:tplc="240A0003" w:tentative="1">
+      <w:start w:val="1"/>
+      <w:numFmt w:val="bullet"/>
+      <w:lvlText w:val="o"/>
+      <w:lvlJc w:val="left"/>
+      <w:pPr>
+        <w:ind w:left="6120" w:hanging="360"/>
+      </w:pPr>
+      <w:rPr>
+        <w:rFonts w:ascii="Courier New" w:hAnsi="Courier New" w:cs="Courier New" w:hint="default"/>
+      </w:rPr>
+    </w:lvl>
+    <w:lvl w:ilvl="8" w:tplc="240A0005" w:tentative="1">
+      <w:start w:val="1"/>
+      <w:numFmt w:val="bullet"/>
+      <w:lvlText w:val=""/>
+      <w:lvlJc w:val="left"/>
+      <w:pPr>
+        <w:ind w:left="6840" w:hanging="360"/>
+      </w:pPr>
+      <w:rPr>
+        <w:rFonts w:ascii="Wingdings" w:hAnsi="Wingdings" w:hint="default"/>
+      </w:rPr>
+    </w:lvl>
+  </w:abstractNum>
+  <w:abstractNum w:abstractNumId="2">
     <w:nsid w:val="13142225"/>
     <w:multiLevelType w:val="hybridMultilevel"/>
     <w:tmpl w:val="402E984E"/>
@@ -1379,7 +1444,93 @@
       </w:pPr>
     </w:lvl>
   </w:abstractNum>
-  <w:abstractNum w:abstractNumId="2">
+  <w:abstractNum w:abstractNumId="3">
+    <w:nsid w:val="20BB6C34"/>
+    <w:multiLevelType w:val="hybridMultilevel"/>
+    <w:tmpl w:val="6A56F22C"/>
+    <w:lvl w:ilvl="0" w:tplc="240A000F">
+      <w:start w:val="1"/>
+      <w:numFmt w:val="decimal"/>
+      <w:lvlText w:val="%1."/>
+      <w:lvlJc w:val="left"/>
+      <w:pPr>
+        <w:ind w:left="720" w:hanging="360"/>
+      </w:pPr>
+    </w:lvl>
+    <w:lvl w:ilvl="1" w:tplc="240A0019" w:tentative="1">
+      <w:start w:val="1"/>
+      <w:numFmt w:val="lowerLetter"/>
+      <w:lvlText w:val="%2."/>
+      <w:lvlJc w:val="left"/>
+      <w:pPr>
+        <w:ind w:left="1440" w:hanging="360"/>
+      </w:pPr>
+    </w:lvl>
+    <w:lvl w:ilvl="2" w:tplc="240A001B" w:tentative="1">
+      <w:start w:val="1"/>
+      <w:numFmt w:val="lowerRoman"/>
+      <w:lvlText w:val="%3."/>
+      <w:lvlJc w:val="right"/>
+      <w:pPr>
+        <w:ind w:left="2160" w:hanging="180"/>
+      </w:pPr>
+    </w:lvl>
+    <w:lvl w:ilvl="3" w:tplc="240A000F" w:tentative="1">
+      <w:start w:val="1"/>
+      <w:numFmt w:val="decimal"/>
+      <w:lvlText w:val="%4."/>
+      <w:lvlJc w:val="left"/>
+      <w:pPr>
+        <w:ind w:left="2880" w:hanging="360"/>
+      </w:pPr>
+    </w:lvl>
+    <w:lvl w:ilvl="4" w:tplc="240A0019" w:tentative="1">
+      <w:start w:val="1"/>
+      <w:numFmt w:val="lowerLetter"/>
+      <w:lvlText w:val="%5."/>
+      <w:lvlJc w:val="left"/>
+      <w:pPr>
+        <w:ind w:left="3600" w:hanging="360"/>
+      </w:pPr>
+    </w:lvl>
+    <w:lvl w:ilvl="5" w:tplc="240A001B" w:tentative="1">
+      <w:start w:val="1"/>
+      <w:numFmt w:val="lowerRoman"/>
+      <w:lvlText w:val="%6."/>
+      <w:lvlJc w:val="right"/>
+      <w:pPr>
+        <w:ind w:left="4320" w:hanging="180"/>
+      </w:pPr>
+    </w:lvl>
+    <w:lvl w:ilvl="6" w:tplc="240A000F" w:tentative="1">
+      <w:start w:val="1"/>
+      <w:numFmt w:val="decimal"/>
+      <w:lvlText w:val="%7."/>
+      <w:lvlJc w:val="left"/>
+      <w:pPr>
+        <w:ind w:left="5040" w:hanging="360"/>
+      </w:pPr>
+    </w:lvl>
+    <w:lvl w:ilvl="7" w:tplc="240A0019" w:tentative="1">
+      <w:start w:val="1"/>
+      <w:numFmt w:val="lowerLetter"/>
+      <w:lvlText w:val="%8."/>
+      <w:lvlJc w:val="left"/>
+      <w:pPr>
+        <w:ind w:left="5760" w:hanging="360"/>
+      </w:pPr>
+    </w:lvl>
+    <w:lvl w:ilvl="8" w:tplc="240A001B" w:tentative="1">
+      <w:start w:val="1"/>
+      <w:numFmt w:val="lowerRoman"/>
+      <w:lvlText w:val="%9."/>
+      <w:lvlJc w:val="right"/>
+      <w:pPr>
+        <w:ind w:left="6480" w:hanging="180"/>
+      </w:pPr>
+    </w:lvl>
+  </w:abstractNum>
+  <w:abstractNum w:abstractNumId="4">
     <w:nsid w:val="25B25430"/>
     <w:multiLevelType w:val="multilevel"/>
     <w:tmpl w:val="0A20CFA2"/>
@@ -1528,7 +1679,7 @@
       </w:rPr>
     </w:lvl>
   </w:abstractNum>
-  <w:abstractNum w:abstractNumId="3">
+  <w:abstractNum w:abstractNumId="5">
     <w:nsid w:val="313156FA"/>
     <w:multiLevelType w:val="multilevel"/>
     <w:tmpl w:val="1B88B1BE"/>
@@ -1677,7 +1828,7 @@
       </w:rPr>
     </w:lvl>
   </w:abstractNum>
-  <w:abstractNum w:abstractNumId="4">
+  <w:abstractNum w:abstractNumId="6">
     <w:nsid w:val="342D509E"/>
     <w:multiLevelType w:val="hybridMultilevel"/>
     <w:tmpl w:val="1C60D240"/>
@@ -1766,7 +1917,7 @@
       </w:pPr>
     </w:lvl>
   </w:abstractNum>
-  <w:abstractNum w:abstractNumId="5">
+  <w:abstractNum w:abstractNumId="7">
     <w:nsid w:val="467D5B04"/>
     <w:multiLevelType w:val="hybridMultilevel"/>
     <w:tmpl w:val="242610F4"/>
@@ -1852,7 +2003,7 @@
       </w:pPr>
     </w:lvl>
   </w:abstractNum>
-  <w:abstractNum w:abstractNumId="6">
+  <w:abstractNum w:abstractNumId="8">
     <w:nsid w:val="4CA509AC"/>
     <w:multiLevelType w:val="multilevel"/>
     <w:tmpl w:val="56BCE7E4"/>
@@ -2001,7 +2152,7 @@
       </w:rPr>
     </w:lvl>
   </w:abstractNum>
-  <w:abstractNum w:abstractNumId="7">
+  <w:abstractNum w:abstractNumId="9">
     <w:nsid w:val="579E13CD"/>
     <w:multiLevelType w:val="hybridMultilevel"/>
     <w:tmpl w:val="A31CFBD4"/>
@@ -2087,7 +2238,120 @@
       </w:pPr>
     </w:lvl>
   </w:abstractNum>
-  <w:abstractNum w:abstractNumId="8">
+  <w:abstractNum w:abstractNumId="10">
+    <w:nsid w:val="57D12952"/>
+    <w:multiLevelType w:val="hybridMultilevel"/>
+    <w:tmpl w:val="B01A7536"/>
+    <w:lvl w:ilvl="0" w:tplc="240A0001">
+      <w:start w:val="1"/>
+      <w:numFmt w:val="bullet"/>
+      <w:lvlText w:val=""/>
+      <w:lvlJc w:val="left"/>
+      <w:pPr>
+        <w:ind w:left="720" w:hanging="360"/>
+      </w:pPr>
+      <w:rPr>
+        <w:rFonts w:ascii="Symbol" w:hAnsi="Symbol" w:hint="default"/>
+      </w:rPr>
+    </w:lvl>
+    <w:lvl w:ilvl="1" w:tplc="240A0003" w:tentative="1">
+      <w:start w:val="1"/>
+      <w:numFmt w:val="bullet"/>
+      <w:lvlText w:val="o"/>
+      <w:lvlJc w:val="left"/>
+      <w:pPr>
+        <w:ind w:left="1440" w:hanging="360"/>
+      </w:pPr>
+      <w:rPr>
+        <w:rFonts w:ascii="Courier New" w:hAnsi="Courier New" w:cs="Courier New" w:hint="default"/>
+      </w:rPr>
+    </w:lvl>
+    <w:lvl w:ilvl="2" w:tplc="240A0005" w:tentative="1">
+      <w:start w:val="1"/>
+      <w:numFmt w:val="bullet"/>
+      <w:lvlText w:val=""/>
+      <w:lvlJc w:val="left"/>
+      <w:pPr>
+        <w:ind w:left="2160" w:hanging="360"/>
+      </w:pPr>
+      <w:rPr>
+        <w:rFonts w:ascii="Wingdings" w:hAnsi="Wingdings" w:hint="default"/>
+      </w:rPr>
+    </w:lvl>
+    <w:lvl w:ilvl="3" w:tplc="240A0001" w:tentative="1">
+      <w:start w:val="1"/>
+      <w:numFmt w:val="bullet"/>
+      <w:lvlText w:val=""/>
+      <w:lvlJc w:val="left"/>
+      <w:pPr>
+        <w:ind w:left="2880" w:hanging="360"/>
+      </w:pPr>
+      <w:rPr>
+        <w:rFonts w:ascii="Symbol" w:hAnsi="Symbol" w:hint="default"/>
+      </w:rPr>
+    </w:lvl>
+    <w:lvl w:ilvl="4" w:tplc="240A0003" w:tentative="1">
+      <w:start w:val="1"/>
+      <w:numFmt w:val="bullet"/>
+      <w:lvlText w:val="o"/>
+      <w:lvlJc w:val="left"/>
+      <w:pPr>
+        <w:ind w:left="3600" w:hanging="360"/>
+      </w:pPr>
+      <w:rPr>
+        <w:rFonts w:ascii="Courier New" w:hAnsi="Courier New" w:cs="Courier New" w:hint="default"/>
+      </w:rPr>
+    </w:lvl>
+    <w:lvl w:ilvl="5" w:tplc="240A0005" w:tentative="1">
+      <w:start w:val="1"/>
+      <w:numFmt w:val="bullet"/>
+      <w:lvlText w:val=""/>
+      <w:lvlJc w:val="left"/>
+      <w:pPr>
+        <w:ind w:left="4320" w:hanging="360"/>
+      </w:pPr>
+      <w:rPr>
+        <w:rFonts w:ascii="Wingdings" w:hAnsi="Wingdings" w:hint="default"/>
+      </w:rPr>
+    </w:lvl>
+    <w:lvl w:ilvl="6" w:tplc="240A0001" w:tentative="1">
+      <w:start w:val="1"/>
+      <w:numFmt w:val="bullet"/>
+      <w:lvlText w:val=""/>
+      <w:lvlJc w:val="left"/>
+      <w:pPr>
+        <w:ind w:left="5040" w:hanging="360"/>
+      </w:pPr>
+      <w:rPr>
+        <w:rFonts w:ascii="Symbol" w:hAnsi="Symbol" w:hint="default"/>
+      </w:rPr>
+    </w:lvl>
+    <w:lvl w:ilvl="7" w:tplc="240A0003" w:tentative="1">
+      <w:start w:val="1"/>
+      <w:numFmt w:val="bullet"/>
+      <w:lvlText w:val="o"/>
+      <w:lvlJc w:val="left"/>
+      <w:pPr>
+        <w:ind w:left="5760" w:hanging="360"/>
+      </w:pPr>
+      <w:rPr>
+        <w:rFonts w:ascii="Courier New" w:hAnsi="Courier New" w:cs="Courier New" w:hint="default"/>
+      </w:rPr>
+    </w:lvl>
+    <w:lvl w:ilvl="8" w:tplc="240A0005" w:tentative="1">
+      <w:start w:val="1"/>
+      <w:numFmt w:val="bullet"/>
+      <w:lvlText w:val=""/>
+      <w:lvlJc w:val="left"/>
+      <w:pPr>
+        <w:ind w:left="6480" w:hanging="360"/>
+      </w:pPr>
+      <w:rPr>
+        <w:rFonts w:ascii="Wingdings" w:hAnsi="Wingdings" w:hint="default"/>
+      </w:rPr>
+    </w:lvl>
+  </w:abstractNum>
+  <w:abstractNum w:abstractNumId="11">
     <w:nsid w:val="5AB1133C"/>
     <w:multiLevelType w:val="multilevel"/>
     <w:tmpl w:val="357C6090"/>
@@ -2236,7 +2500,346 @@
       </w:rPr>
     </w:lvl>
   </w:abstractNum>
-  <w:abstractNum w:abstractNumId="9">
+  <w:abstractNum w:abstractNumId="12">
+    <w:nsid w:val="657758D1"/>
+    <w:multiLevelType w:val="hybridMultilevel"/>
+    <w:tmpl w:val="1D5EF2DA"/>
+    <w:lvl w:ilvl="0" w:tplc="240A0001">
+      <w:start w:val="1"/>
+      <w:numFmt w:val="bullet"/>
+      <w:lvlText w:val=""/>
+      <w:lvlJc w:val="left"/>
+      <w:pPr>
+        <w:ind w:left="1080" w:hanging="360"/>
+      </w:pPr>
+      <w:rPr>
+        <w:rFonts w:ascii="Symbol" w:hAnsi="Symbol" w:hint="default"/>
+      </w:rPr>
+    </w:lvl>
+    <w:lvl w:ilvl="1" w:tplc="240A0003" w:tentative="1">
+      <w:start w:val="1"/>
+      <w:numFmt w:val="bullet"/>
+      <w:lvlText w:val="o"/>
+      <w:lvlJc w:val="left"/>
+      <w:pPr>
+        <w:ind w:left="1800" w:hanging="360"/>
+      </w:pPr>
+      <w:rPr>
+        <w:rFonts w:ascii="Courier New" w:hAnsi="Courier New" w:cs="Courier New" w:hint="default"/>
+      </w:rPr>
+    </w:lvl>
+    <w:lvl w:ilvl="2" w:tplc="240A0005" w:tentative="1">
+      <w:start w:val="1"/>
+      <w:numFmt w:val="bullet"/>
+      <w:lvlText w:val=""/>
+      <w:lvlJc w:val="left"/>
+      <w:pPr>
+        <w:ind w:left="2520" w:hanging="360"/>
+      </w:pPr>
+      <w:rPr>
+        <w:rFonts w:ascii="Wingdings" w:hAnsi="Wingdings" w:hint="default"/>
+      </w:rPr>
+    </w:lvl>
+    <w:lvl w:ilvl="3" w:tplc="240A0001" w:tentative="1">
+      <w:start w:val="1"/>
+      <w:numFmt w:val="bullet"/>
+      <w:lvlText w:val=""/>
+      <w:lvlJc w:val="left"/>
+      <w:pPr>
+        <w:ind w:left="3240" w:hanging="360"/>
+      </w:pPr>
+      <w:rPr>
+        <w:rFonts w:ascii="Symbol" w:hAnsi="Symbol" w:hint="default"/>
+      </w:rPr>
+    </w:lvl>
+    <w:lvl w:ilvl="4" w:tplc="240A0003" w:tentative="1">
+      <w:start w:val="1"/>
+      <w:numFmt w:val="bullet"/>
+      <w:lvlText w:val="o"/>
+      <w:lvlJc w:val="left"/>
+      <w:pPr>
+        <w:ind w:left="3960" w:hanging="360"/>
+      </w:pPr>
+      <w:rPr>
+        <w:rFonts w:ascii="Courier New" w:hAnsi="Courier New" w:cs="Courier New" w:hint="default"/>
+      </w:rPr>
+    </w:lvl>
+    <w:lvl w:ilvl="5" w:tplc="240A0005" w:tentative="1">
+      <w:start w:val="1"/>
+      <w:numFmt w:val="bullet"/>
+      <w:lvlText w:val=""/>
+      <w:lvlJc w:val="left"/>
+      <w:pPr>
+        <w:ind w:left="4680" w:hanging="360"/>
+      </w:pPr>
+      <w:rPr>
+        <w:rFonts w:ascii="Wingdings" w:hAnsi="Wingdings" w:hint="default"/>
+      </w:rPr>
+    </w:lvl>
+    <w:lvl w:ilvl="6" w:tplc="240A0001" w:tentative="1">
+      <w:start w:val="1"/>
+      <w:numFmt w:val="bullet"/>
+      <w:lvlText w:val=""/>
+      <w:lvlJc w:val="left"/>
+      <w:pPr>
+        <w:ind w:left="5400" w:hanging="360"/>
+      </w:pPr>
+      <w:rPr>
+        <w:rFonts w:ascii="Symbol" w:hAnsi="Symbol" w:hint="default"/>
+      </w:rPr>
+    </w:lvl>
+    <w:lvl w:ilvl="7" w:tplc="240A0003" w:tentative="1">
+      <w:start w:val="1"/>
+      <w:numFmt w:val="bullet"/>
+      <w:lvlText w:val="o"/>
+      <w:lvlJc w:val="left"/>
+      <w:pPr>
+        <w:ind w:left="6120" w:hanging="360"/>
+      </w:pPr>
+      <w:rPr>
+        <w:rFonts w:ascii="Courier New" w:hAnsi="Courier New" w:cs="Courier New" w:hint="default"/>
+      </w:rPr>
+    </w:lvl>
+    <w:lvl w:ilvl="8" w:tplc="240A0005" w:tentative="1">
+      <w:start w:val="1"/>
+      <w:numFmt w:val="bullet"/>
+      <w:lvlText w:val=""/>
+      <w:lvlJc w:val="left"/>
+      <w:pPr>
+        <w:ind w:left="6840" w:hanging="360"/>
+      </w:pPr>
+      <w:rPr>
+        <w:rFonts w:ascii="Wingdings" w:hAnsi="Wingdings" w:hint="default"/>
+      </w:rPr>
+    </w:lvl>
+  </w:abstractNum>
+  <w:abstractNum w:abstractNumId="13">
+    <w:nsid w:val="699C5423"/>
+    <w:multiLevelType w:val="hybridMultilevel"/>
+    <w:tmpl w:val="FB1E4470"/>
+    <w:lvl w:ilvl="0" w:tplc="240A0001">
+      <w:start w:val="1"/>
+      <w:numFmt w:val="bullet"/>
+      <w:lvlText w:val=""/>
+      <w:lvlJc w:val="left"/>
+      <w:pPr>
+        <w:ind w:left="1080" w:hanging="360"/>
+      </w:pPr>
+      <w:rPr>
+        <w:rFonts w:ascii="Symbol" w:hAnsi="Symbol" w:hint="default"/>
+      </w:rPr>
+    </w:lvl>
+    <w:lvl w:ilvl="1" w:tplc="240A0003" w:tentative="1">
+      <w:start w:val="1"/>
+      <w:numFmt w:val="bullet"/>
+      <w:lvlText w:val="o"/>
+      <w:lvlJc w:val="left"/>
+      <w:pPr>
+        <w:ind w:left="1800" w:hanging="360"/>
+      </w:pPr>
+      <w:rPr>
+        <w:rFonts w:ascii="Courier New" w:hAnsi="Courier New" w:cs="Courier New" w:hint="default"/>
+      </w:rPr>
+    </w:lvl>
+    <w:lvl w:ilvl="2" w:tplc="240A0005" w:tentative="1">
+      <w:start w:val="1"/>
+      <w:numFmt w:val="bullet"/>
+      <w:lvlText w:val=""/>
+      <w:lvlJc w:val="left"/>
+      <w:pPr>
+        <w:ind w:left="2520" w:hanging="360"/>
+      </w:pPr>
+      <w:rPr>
+        <w:rFonts w:ascii="Wingdings" w:hAnsi="Wingdings" w:hint="default"/>
+      </w:rPr>
+    </w:lvl>
+    <w:lvl w:ilvl="3" w:tplc="240A0001" w:tentative="1">
+      <w:start w:val="1"/>
+      <w:numFmt w:val="bullet"/>
+      <w:lvlText w:val=""/>
+      <w:lvlJc w:val="left"/>
+      <w:pPr>
+        <w:ind w:left="3240" w:hanging="360"/>
+      </w:pPr>
+      <w:rPr>
+        <w:rFonts w:ascii="Symbol" w:hAnsi="Symbol" w:hint="default"/>
+      </w:rPr>
+    </w:lvl>
+    <w:lvl w:ilvl="4" w:tplc="240A0003" w:tentative="1">
+      <w:start w:val="1"/>
+      <w:numFmt w:val="bullet"/>
+      <w:lvlText w:val="o"/>
+      <w:lvlJc w:val="left"/>
+      <w:pPr>
+        <w:ind w:left="3960" w:hanging="360"/>
+      </w:pPr>
+      <w:rPr>
+        <w:rFonts w:ascii="Courier New" w:hAnsi="Courier New" w:cs="Courier New" w:hint="default"/>
+      </w:rPr>
+    </w:lvl>
+    <w:lvl w:ilvl="5" w:tplc="240A0005" w:tentative="1">
+      <w:start w:val="1"/>
+      <w:numFmt w:val="bullet"/>
+      <w:lvlText w:val=""/>
+      <w:lvlJc w:val="left"/>
+      <w:pPr>
+        <w:ind w:left="4680" w:hanging="360"/>
+      </w:pPr>
+      <w:rPr>
+        <w:rFonts w:ascii="Wingdings" w:hAnsi="Wingdings" w:hint="default"/>
+      </w:rPr>
+    </w:lvl>
+    <w:lvl w:ilvl="6" w:tplc="240A0001" w:tentative="1">
+      <w:start w:val="1"/>
+      <w:numFmt w:val="bullet"/>
+      <w:lvlText w:val=""/>
+      <w:lvlJc w:val="left"/>
+      <w:pPr>
+        <w:ind w:left="5400" w:hanging="360"/>
+      </w:pPr>
+      <w:rPr>
+        <w:rFonts w:ascii="Symbol" w:hAnsi="Symbol" w:hint="default"/>
+      </w:rPr>
+    </w:lvl>
+    <w:lvl w:ilvl="7" w:tplc="240A0003" w:tentative="1">
+      <w:start w:val="1"/>
+      <w:numFmt w:val="bullet"/>
+      <w:lvlText w:val="o"/>
+      <w:lvlJc w:val="left"/>
+      <w:pPr>
+        <w:ind w:left="6120" w:hanging="360"/>
+      </w:pPr>
+      <w:rPr>
+        <w:rFonts w:ascii="Courier New" w:hAnsi="Courier New" w:cs="Courier New" w:hint="default"/>
+      </w:rPr>
+    </w:lvl>
+    <w:lvl w:ilvl="8" w:tplc="240A0005" w:tentative="1">
+      <w:start w:val="1"/>
+      <w:numFmt w:val="bullet"/>
+      <w:lvlText w:val=""/>
+      <w:lvlJc w:val="left"/>
+      <w:pPr>
+        <w:ind w:left="6840" w:hanging="360"/>
+      </w:pPr>
+      <w:rPr>
+        <w:rFonts w:ascii="Wingdings" w:hAnsi="Wingdings" w:hint="default"/>
+      </w:rPr>
+    </w:lvl>
+  </w:abstractNum>
+  <w:abstractNum w:abstractNumId="14">
+    <w:nsid w:val="71842645"/>
+    <w:multiLevelType w:val="hybridMultilevel"/>
+    <w:tmpl w:val="BB8C899C"/>
+    <w:lvl w:ilvl="0" w:tplc="240A0001">
+      <w:start w:val="1"/>
+      <w:numFmt w:val="bullet"/>
+      <w:lvlText w:val=""/>
+      <w:lvlJc w:val="left"/>
+      <w:pPr>
+        <w:ind w:left="720" w:hanging="360"/>
+      </w:pPr>
+      <w:rPr>
+        <w:rFonts w:ascii="Symbol" w:hAnsi="Symbol" w:hint="default"/>
+      </w:rPr>
+    </w:lvl>
+    <w:lvl w:ilvl="1" w:tplc="240A0003" w:tentative="1">
+      <w:start w:val="1"/>
+      <w:numFmt w:val="bullet"/>
+      <w:lvlText w:val="o"/>
+      <w:lvlJc w:val="left"/>
+      <w:pPr>
+        <w:ind w:left="1440" w:hanging="360"/>
+      </w:pPr>
+      <w:rPr>
+        <w:rFonts w:ascii="Courier New" w:hAnsi="Courier New" w:cs="Courier New" w:hint="default"/>
+      </w:rPr>
+    </w:lvl>
+    <w:lvl w:ilvl="2" w:tplc="240A0005" w:tentative="1">
+      <w:start w:val="1"/>
+      <w:numFmt w:val="bullet"/>
+      <w:lvlText w:val=""/>
+      <w:lvlJc w:val="left"/>
+      <w:pPr>
+        <w:ind w:left="2160" w:hanging="360"/>
+      </w:pPr>
+      <w:rPr>
+        <w:rFonts w:ascii="Wingdings" w:hAnsi="Wingdings" w:hint="default"/>
+      </w:rPr>
+    </w:lvl>
+    <w:lvl w:ilvl="3" w:tplc="240A0001" w:tentative="1">
+      <w:start w:val="1"/>
+      <w:numFmt w:val="bullet"/>
+      <w:lvlText w:val=""/>
+      <w:lvlJc w:val="left"/>
+      <w:pPr>
+        <w:ind w:left="2880" w:hanging="360"/>
+      </w:pPr>
+      <w:rPr>
+        <w:rFonts w:ascii="Symbol" w:hAnsi="Symbol" w:hint="default"/>
+      </w:rPr>
+    </w:lvl>
+    <w:lvl w:ilvl="4" w:tplc="240A0003" w:tentative="1">
+      <w:start w:val="1"/>
+      <w:numFmt w:val="bullet"/>
+      <w:lvlText w:val="o"/>
+      <w:lvlJc w:val="left"/>
+      <w:pPr>
+        <w:ind w:left="3600" w:hanging="360"/>
+      </w:pPr>
+      <w:rPr>
+        <w:rFonts w:ascii="Courier New" w:hAnsi="Courier New" w:cs="Courier New" w:hint="default"/>
+      </w:rPr>
+    </w:lvl>
+    <w:lvl w:ilvl="5" w:tplc="240A0005" w:tentative="1">
+      <w:start w:val="1"/>
+      <w:numFmt w:val="bullet"/>
+      <w:lvlText w:val=""/>
+      <w:lvlJc w:val="left"/>
+      <w:pPr>
+        <w:ind w:left="4320" w:hanging="360"/>
+      </w:pPr>
+      <w:rPr>
+        <w:rFonts w:ascii="Wingdings" w:hAnsi="Wingdings" w:hint="default"/>
+      </w:rPr>
+    </w:lvl>
+    <w:lvl w:ilvl="6" w:tplc="240A0001" w:tentative="1">
+      <w:start w:val="1"/>
+      <w:numFmt w:val="bullet"/>
+      <w:lvlText w:val=""/>
+      <w:lvlJc w:val="left"/>
+      <w:pPr>
+        <w:ind w:left="5040" w:hanging="360"/>
+      </w:pPr>
+      <w:rPr>
+        <w:rFonts w:ascii="Symbol" w:hAnsi="Symbol" w:hint="default"/>
+      </w:rPr>
+    </w:lvl>
+    <w:lvl w:ilvl="7" w:tplc="240A0003" w:tentative="1">
+      <w:start w:val="1"/>
+      <w:numFmt w:val="bullet"/>
+      <w:lvlText w:val="o"/>
+      <w:lvlJc w:val="left"/>
+      <w:pPr>
+        <w:ind w:left="5760" w:hanging="360"/>
+      </w:pPr>
+      <w:rPr>
+        <w:rFonts w:ascii="Courier New" w:hAnsi="Courier New" w:cs="Courier New" w:hint="default"/>
+      </w:rPr>
+    </w:lvl>
+    <w:lvl w:ilvl="8" w:tplc="240A0005" w:tentative="1">
+      <w:start w:val="1"/>
+      <w:numFmt w:val="bullet"/>
+      <w:lvlText w:val=""/>
+      <w:lvlJc w:val="left"/>
+      <w:pPr>
+        <w:ind w:left="6480" w:hanging="360"/>
+      </w:pPr>
+      <w:rPr>
+        <w:rFonts w:ascii="Wingdings" w:hAnsi="Wingdings" w:hint="default"/>
+      </w:rPr>
+    </w:lvl>
+  </w:abstractNum>
+  <w:abstractNum w:abstractNumId="15">
     <w:nsid w:val="7E4A32D7"/>
     <w:multiLevelType w:val="hybridMultilevel"/>
     <w:tmpl w:val="5C603B7A"/>
@@ -2350,34 +2953,52 @@
     </w:lvl>
   </w:abstractNum>
   <w:num w:numId="1">
+    <w:abstractNumId w:val="15"/>
+  </w:num>
+  <w:num w:numId="2">
+    <w:abstractNumId w:val="7"/>
+  </w:num>
+  <w:num w:numId="3">
     <w:abstractNumId w:val="9"/>
   </w:num>
-  <w:num w:numId="2">
-    <w:abstractNumId w:val="5"/>
+  <w:num w:numId="4">
+    <w:abstractNumId w:val="6"/>
   </w:num>
-  <w:num w:numId="3">
-    <w:abstractNumId w:val="7"/>
+  <w:num w:numId="5">
+    <w:abstractNumId w:val="11"/>
   </w:num>
-  <w:num w:numId="4">
+  <w:num w:numId="6">
+    <w:abstractNumId w:val="2"/>
+  </w:num>
+  <w:num w:numId="7">
     <w:abstractNumId w:val="4"/>
   </w:num>
-  <w:num w:numId="5">
-    <w:abstractNumId w:val="8"/>
-  </w:num>
-  <w:num w:numId="6">
-    <w:abstractNumId w:val="1"/>
-  </w:num>
-  <w:num w:numId="7">
-    <w:abstractNumId w:val="2"/>
-  </w:num>
   <w:num w:numId="8">
-    <w:abstractNumId w:val="3"/>
+    <w:abstractNumId w:val="5"/>
   </w:num>
   <w:num w:numId="9">
     <w:abstractNumId w:val="0"/>
   </w:num>
   <w:num w:numId="10">
-    <w:abstractNumId w:val="6"/>
+    <w:abstractNumId w:val="8"/>
+  </w:num>
+  <w:num w:numId="11">
+    <w:abstractNumId w:val="3"/>
+  </w:num>
+  <w:num w:numId="12">
+    <w:abstractNumId w:val="14"/>
+  </w:num>
+  <w:num w:numId="13">
+    <w:abstractNumId w:val="10"/>
+  </w:num>
+  <w:num w:numId="14">
+    <w:abstractNumId w:val="13"/>
+  </w:num>
+  <w:num w:numId="15">
+    <w:abstractNumId w:val="1"/>
+  </w:num>
+  <w:num w:numId="16">
+    <w:abstractNumId w:val="12"/>
   </w:num>
 </w:numbering>
 </file>

</xml_diff>